<commit_message>
bumbum tekst til introduktion
</commit_message>
<xml_diff>
--- a/Disposition for explainer notebook.docx
+++ b/Disposition for explainer notebook.docx
@@ -204,29 +204,7 @@
           <w:szCs w:val="24"/>
           <w:lang w:val="en-US" w:eastAsia="da-DK"/>
         </w:rPr>
-        <w:t xml:space="preserve">Why did you choose this/these </w:t>
-      </w:r>
-      <w:proofErr w:type="gramStart"/>
-      <w:r>
-        <w:rPr>
-          <w:rFonts w:ascii="Segoe UI" w:eastAsia="Times New Roman" w:hAnsi="Segoe UI" w:cs="Segoe UI"/>
-          <w:color w:val="24292F"/>
-          <w:sz w:val="24"/>
-          <w:szCs w:val="24"/>
-          <w:lang w:val="en-US" w:eastAsia="da-DK"/>
-        </w:rPr>
-        <w:t>particular dataset(s)</w:t>
-      </w:r>
-      <w:proofErr w:type="gramEnd"/>
-      <w:r>
-        <w:rPr>
-          <w:rFonts w:ascii="Segoe UI" w:eastAsia="Times New Roman" w:hAnsi="Segoe UI" w:cs="Segoe UI"/>
-          <w:color w:val="24292F"/>
-          <w:sz w:val="24"/>
-          <w:szCs w:val="24"/>
-          <w:lang w:val="en-US" w:eastAsia="da-DK"/>
-        </w:rPr>
-        <w:t>?</w:t>
+        <w:t>Why did you choose this/these particular dataset(s)?</w:t>
       </w:r>
     </w:p>
     <w:p>
@@ -307,20 +285,8 @@
           <w:szCs w:val="24"/>
           <w:lang w:val="en-US" w:eastAsia="da-DK"/>
         </w:rPr>
-        <w:t>Informing users about relations between social sciences and deconstruction of traditional categories of social science</w:t>
-      </w:r>
-      <w:proofErr w:type="gramStart"/>
-      <w:r>
-        <w:rPr>
-          <w:rFonts w:ascii="Segoe UI" w:eastAsia="Times New Roman" w:hAnsi="Segoe UI" w:cs="Segoe UI"/>
-          <w:color w:val="24292F"/>
-          <w:sz w:val="24"/>
-          <w:szCs w:val="24"/>
-          <w:lang w:val="en-US" w:eastAsia="da-DK"/>
-        </w:rPr>
-        <w:t xml:space="preserve">.  </w:t>
-      </w:r>
-      <w:proofErr w:type="gramEnd"/>
+        <w:t>Informing users about relations between social sciences and deconstruction of traditional categories of social science.</w:t>
+      </w:r>
     </w:p>
     <w:p>
       <w:pPr>
@@ -427,29 +393,7 @@
           <w:szCs w:val="24"/>
           <w:lang w:val="en-US" w:eastAsia="da-DK"/>
         </w:rPr>
-        <w:t xml:space="preserve">Degree distribution, number of edges/nodes within each </w:t>
-      </w:r>
-      <w:proofErr w:type="gramStart"/>
-      <w:r>
-        <w:rPr>
-          <w:rFonts w:ascii="Segoe UI" w:eastAsia="Times New Roman" w:hAnsi="Segoe UI" w:cs="Segoe UI"/>
-          <w:color w:val="24292F"/>
-          <w:sz w:val="24"/>
-          <w:szCs w:val="24"/>
-          <w:lang w:val="en-US" w:eastAsia="da-DK"/>
-        </w:rPr>
-        <w:t>disciplines</w:t>
-      </w:r>
-      <w:proofErr w:type="gramEnd"/>
-      <w:r>
-        <w:rPr>
-          <w:rFonts w:ascii="Segoe UI" w:eastAsia="Times New Roman" w:hAnsi="Segoe UI" w:cs="Segoe UI"/>
-          <w:color w:val="24292F"/>
-          <w:sz w:val="24"/>
-          <w:szCs w:val="24"/>
-          <w:lang w:val="en-US" w:eastAsia="da-DK"/>
-        </w:rPr>
-        <w:t xml:space="preserve">. </w:t>
+        <w:t xml:space="preserve">Degree distribution, number of edges/nodes within each disciplines. </w:t>
       </w:r>
     </w:p>
     <w:p>
@@ -530,29 +474,7 @@
           <w:szCs w:val="24"/>
           <w:lang w:val="en-US" w:eastAsia="da-DK"/>
         </w:rPr>
-        <w:t xml:space="preserve">Tools, </w:t>
-      </w:r>
-      <w:proofErr w:type="gramStart"/>
-      <w:r>
-        <w:rPr>
-          <w:rFonts w:ascii="Segoe UI" w:eastAsia="Times New Roman" w:hAnsi="Segoe UI" w:cs="Segoe UI"/>
-          <w:color w:val="24292F"/>
-          <w:sz w:val="24"/>
-          <w:szCs w:val="24"/>
-          <w:lang w:val="en-US" w:eastAsia="da-DK"/>
-        </w:rPr>
-        <w:t>theory</w:t>
-      </w:r>
-      <w:proofErr w:type="gramEnd"/>
-      <w:r>
-        <w:rPr>
-          <w:rFonts w:ascii="Segoe UI" w:eastAsia="Times New Roman" w:hAnsi="Segoe UI" w:cs="Segoe UI"/>
-          <w:color w:val="24292F"/>
-          <w:sz w:val="24"/>
-          <w:szCs w:val="24"/>
-          <w:lang w:val="en-US" w:eastAsia="da-DK"/>
-        </w:rPr>
-        <w:t xml:space="preserve"> and analysis. Describe the process of theory to insight</w:t>
+        <w:t>Tools, theory and analysis. Describe the process of theory to insight</w:t>
       </w:r>
     </w:p>
     <w:p>
@@ -963,7 +885,6 @@
         <w:t xml:space="preserve"> </w:t>
       </w:r>
       <w:proofErr w:type="spellStart"/>
-      <w:proofErr w:type="gramStart"/>
       <w:r>
         <w:rPr>
           <w:rFonts w:ascii="Segoe UI" w:eastAsia="Times New Roman" w:hAnsi="Segoe UI" w:cs="Segoe UI"/>
@@ -985,7 +906,6 @@
         </w:rPr>
         <w:t>?,</w:t>
       </w:r>
-      <w:proofErr w:type="gramEnd"/>
     </w:p>
     <w:p>
       <w:pPr>
@@ -1011,29 +931,7 @@
           <w:szCs w:val="24"/>
           <w:lang w:val="en-US" w:eastAsia="da-DK"/>
         </w:rPr>
-        <w:t xml:space="preserve">What is still missing? What could be </w:t>
-      </w:r>
-      <w:proofErr w:type="gramStart"/>
-      <w:r>
-        <w:rPr>
-          <w:rFonts w:ascii="Segoe UI" w:eastAsia="Times New Roman" w:hAnsi="Segoe UI" w:cs="Segoe UI"/>
-          <w:color w:val="24292F"/>
-          <w:sz w:val="24"/>
-          <w:szCs w:val="24"/>
-          <w:lang w:val="en-US" w:eastAsia="da-DK"/>
-        </w:rPr>
-        <w:t>improved?,</w:t>
-      </w:r>
-      <w:proofErr w:type="gramEnd"/>
-      <w:r>
-        <w:rPr>
-          <w:rFonts w:ascii="Segoe UI" w:eastAsia="Times New Roman" w:hAnsi="Segoe UI" w:cs="Segoe UI"/>
-          <w:color w:val="24292F"/>
-          <w:sz w:val="24"/>
-          <w:szCs w:val="24"/>
-          <w:lang w:val="en-US" w:eastAsia="da-DK"/>
-        </w:rPr>
-        <w:t xml:space="preserve"> Why?</w:t>
+        <w:t>What is still missing? What could be improved?, Why?</w:t>
       </w:r>
     </w:p>
     <w:p>
@@ -1402,37 +1300,7 @@
           <w:szCs w:val="24"/>
           <w:lang w:val="en-US" w:eastAsia="da-DK"/>
         </w:rPr>
-        <w:t xml:space="preserve">Part 3: Tools, </w:t>
-      </w:r>
-      <w:proofErr w:type="gramStart"/>
-      <w:r>
-        <w:rPr>
-          <w:rFonts w:ascii="Segoe UI" w:eastAsia="Times New Roman" w:hAnsi="Segoe UI" w:cs="Segoe UI"/>
-          <w:b/>
-          <w:bCs/>
-          <w:i/>
-          <w:iCs/>
-          <w:color w:val="24292F"/>
-          <w:sz w:val="24"/>
-          <w:szCs w:val="24"/>
-          <w:lang w:val="en-US" w:eastAsia="da-DK"/>
-        </w:rPr>
-        <w:t>theory</w:t>
-      </w:r>
-      <w:proofErr w:type="gramEnd"/>
-      <w:r>
-        <w:rPr>
-          <w:rFonts w:ascii="Segoe UI" w:eastAsia="Times New Roman" w:hAnsi="Segoe UI" w:cs="Segoe UI"/>
-          <w:b/>
-          <w:bCs/>
-          <w:i/>
-          <w:iCs/>
-          <w:color w:val="24292F"/>
-          <w:sz w:val="24"/>
-          <w:szCs w:val="24"/>
-          <w:lang w:val="en-US" w:eastAsia="da-DK"/>
-        </w:rPr>
-        <w:t xml:space="preserve"> and analysis</w:t>
+        <w:t>Part 3: Tools, theory and analysis</w:t>
       </w:r>
       <w:r>
         <w:rPr>
@@ -3760,23 +3628,7 @@
   </w:num>
   <w:num w:numId="12">
     <w:abstractNumId w:val="3"/>
-    <w:lvlOverride w:ilvl="1">
-      <w:lvl w:ilvl="1">
-        <w:numFmt w:val="bullet"/>
-        <w:lvlText w:val="o"/>
-        <w:lvlJc w:val="left"/>
-        <w:pPr>
-          <w:tabs>
-            <w:tab w:val="num" w:pos="1440"/>
-          </w:tabs>
-          <w:ind w:left="1440" w:hanging="360"/>
-        </w:pPr>
-        <w:rPr>
-          <w:rFonts w:ascii="Courier New" w:hAnsi="Courier New" w:hint="default"/>
-          <w:sz w:val="20"/>
-        </w:rPr>
-      </w:lvl>
-    </w:lvlOverride>
+    <w:lvlOverride w:ilvl="0"/>
   </w:num>
 </w:numbering>
 </file>

</xml_diff>